<commit_message>
Added the updated documents.
</commit_message>
<xml_diff>
--- a/documentation/Sprint plans/Sprint plan, week 2.docx
+++ b/documentation/Sprint plans/Sprint plan, week 2.docx
@@ -1727,7 +1727,7 @@
                 <w:szCs w:val="20"/>
                 <w:rtl w:val="0"/>
               </w:rPr>
-              <w:t xml:space="preserve">Start working oser registration and authentication</w:t>
+              <w:t xml:space="preserve">Start working on user registration and authentication</w:t>
             </w:r>
           </w:p>
         </w:tc>
@@ -1822,7 +1822,7 @@
                 <w:szCs w:val="20"/>
                 <w:rtl w:val="0"/>
               </w:rPr>
-              <w:t xml:space="preserve">1</w:t>
+              <w:t xml:space="preserve">2</w:t>
             </w:r>
             <w:r>
               <w:rPr>
@@ -1872,7 +1872,7 @@
                 <w:szCs w:val="20"/>
                 <w:rtl w:val="0"/>
               </w:rPr>
-              <w:t xml:space="preserve">1.5</w:t>
+              <w:t xml:space="preserve">3</w:t>
             </w:r>
             <w:r>
               <w:rPr>
@@ -1968,6 +1968,549 @@
               <w:rPr>
                 <w:rtl w:val="0"/>
               </w:rPr>
+            </w:r>
+          </w:p>
+        </w:tc>
+      </w:tr>
+      <w:tr>
+        <w:trPr>
+          <w:trHeight w:val="414" w:hRule="atLeast"/>
+        </w:trPr>
+        <w:tc>
+          <w:tcPr>
+            <w:shd w:fill="e3e4e4" w:val="clear"/>
+          </w:tcPr>
+          <w:p>
+            <w:pPr>
+              <w:keepNext w:val="0"/>
+              <w:keepLines w:val="0"/>
+              <w:widowControl w:val="0"/>
+              <w:pBdr>
+                <w:top w:space="0" w:sz="0" w:val="nil"/>
+                <w:left w:space="0" w:sz="0" w:val="nil"/>
+                <w:bottom w:space="0" w:sz="0" w:val="nil"/>
+                <w:right w:space="0" w:sz="0" w:val="nil"/>
+                <w:between w:space="0" w:sz="0" w:val="nil"/>
+              </w:pBdr>
+              <w:shd w:fill="auto" w:val="clear"/>
+              <w:spacing w:after="0" w:before="0" w:line="276" w:lineRule="auto"/>
+              <w:ind w:left="0" w:right="0" w:firstLine="0"/>
+              <w:jc w:val="left"/>
+              <w:rPr>
+                <w:rFonts w:ascii="Times New Roman" w:cs="Times New Roman" w:eastAsia="Times New Roman" w:hAnsi="Times New Roman"/>
+                <w:b w:val="0"/>
+                <w:i w:val="0"/>
+                <w:smallCaps w:val="0"/>
+                <w:strike w:val="0"/>
+                <w:color w:val="000000"/>
+                <w:sz w:val="22"/>
+                <w:szCs w:val="22"/>
+                <w:u w:val="none"/>
+                <w:shd w:fill="auto" w:val="clear"/>
+                <w:vertAlign w:val="baseline"/>
+              </w:rPr>
+            </w:pPr>
+            <w:r>
+              <w:rPr>
+                <w:rtl w:val="0"/>
+              </w:rPr>
+            </w:r>
+          </w:p>
+        </w:tc>
+        <w:tc>
+          <w:tcPr>
+            <w:tcBorders>
+              <w:top w:color="bfbfbf" w:space="0" w:sz="4" w:val="single"/>
+            </w:tcBorders>
+            <w:shd w:fill="efefef" w:val="clear"/>
+          </w:tcPr>
+          <w:p>
+            <w:pPr>
+              <w:keepNext w:val="0"/>
+              <w:keepLines w:val="0"/>
+              <w:widowControl w:val="0"/>
+              <w:pBdr>
+                <w:top w:space="0" w:sz="0" w:val="nil"/>
+                <w:left w:space="0" w:sz="0" w:val="nil"/>
+                <w:bottom w:space="0" w:sz="0" w:val="nil"/>
+                <w:right w:space="0" w:sz="0" w:val="nil"/>
+                <w:between w:space="0" w:sz="0" w:val="nil"/>
+              </w:pBdr>
+              <w:shd w:fill="auto" w:val="clear"/>
+              <w:spacing w:after="0" w:before="54" w:line="240" w:lineRule="auto"/>
+              <w:ind w:left="28" w:right="33" w:firstLine="0"/>
+              <w:jc w:val="center"/>
+              <w:rPr>
+                <w:sz w:val="20"/>
+                <w:szCs w:val="20"/>
+              </w:rPr>
+            </w:pPr>
+            <w:r>
+              <w:rPr>
+                <w:sz w:val="20"/>
+                <w:szCs w:val="20"/>
+                <w:rtl w:val="0"/>
+              </w:rPr>
+              <w:t xml:space="preserve">Create a database for the authentication microservice</w:t>
+            </w:r>
+          </w:p>
+        </w:tc>
+        <w:tc>
+          <w:tcPr>
+            <w:tcBorders>
+              <w:top w:color="bfbfbf" w:space="0" w:sz="4" w:val="single"/>
+            </w:tcBorders>
+            <w:shd w:fill="efefef" w:val="clear"/>
+          </w:tcPr>
+          <w:p>
+            <w:pPr>
+              <w:keepNext w:val="0"/>
+              <w:keepLines w:val="0"/>
+              <w:widowControl w:val="0"/>
+              <w:pBdr>
+                <w:top w:space="0" w:sz="0" w:val="nil"/>
+                <w:left w:space="0" w:sz="0" w:val="nil"/>
+                <w:bottom w:space="0" w:sz="0" w:val="nil"/>
+                <w:right w:space="0" w:sz="0" w:val="nil"/>
+                <w:between w:space="0" w:sz="0" w:val="nil"/>
+              </w:pBdr>
+              <w:shd w:fill="auto" w:val="clear"/>
+              <w:spacing w:after="0" w:before="0" w:line="240" w:lineRule="auto"/>
+              <w:ind w:left="0" w:right="0" w:firstLine="0"/>
+              <w:jc w:val="center"/>
+              <w:rPr>
+                <w:sz w:val="20"/>
+                <w:szCs w:val="20"/>
+              </w:rPr>
+            </w:pPr>
+            <w:r>
+              <w:rPr>
+                <w:sz w:val="20"/>
+                <w:szCs w:val="20"/>
+                <w:rtl w:val="0"/>
+              </w:rPr>
+              <w:t xml:space="preserve">Atanas</w:t>
+            </w:r>
+          </w:p>
+        </w:tc>
+        <w:tc>
+          <w:tcPr>
+            <w:tcBorders>
+              <w:top w:color="bfbfbf" w:space="0" w:sz="4" w:val="single"/>
+            </w:tcBorders>
+            <w:shd w:fill="efefef" w:val="clear"/>
+          </w:tcPr>
+          <w:p>
+            <w:pPr>
+              <w:keepNext w:val="0"/>
+              <w:keepLines w:val="0"/>
+              <w:widowControl w:val="0"/>
+              <w:pBdr>
+                <w:top w:space="0" w:sz="0" w:val="nil"/>
+                <w:left w:space="0" w:sz="0" w:val="nil"/>
+                <w:bottom w:space="0" w:sz="0" w:val="nil"/>
+                <w:right w:space="0" w:sz="0" w:val="nil"/>
+                <w:between w:space="0" w:sz="0" w:val="nil"/>
+              </w:pBdr>
+              <w:shd w:fill="auto" w:val="clear"/>
+              <w:spacing w:after="0" w:before="0" w:line="240" w:lineRule="auto"/>
+              <w:ind w:left="0" w:right="0" w:firstLine="0"/>
+              <w:jc w:val="center"/>
+              <w:rPr>
+                <w:sz w:val="20"/>
+                <w:szCs w:val="20"/>
+              </w:rPr>
+            </w:pPr>
+            <w:r>
+              <w:rPr>
+                <w:sz w:val="20"/>
+                <w:szCs w:val="20"/>
+                <w:rtl w:val="0"/>
+              </w:rPr>
+              <w:t xml:space="preserve">1</w:t>
+            </w:r>
+          </w:p>
+        </w:tc>
+        <w:tc>
+          <w:tcPr>
+            <w:tcBorders>
+              <w:top w:color="bfbfbf" w:space="0" w:sz="4" w:val="single"/>
+            </w:tcBorders>
+            <w:shd w:fill="efefef" w:val="clear"/>
+          </w:tcPr>
+          <w:p>
+            <w:pPr>
+              <w:keepNext w:val="0"/>
+              <w:keepLines w:val="0"/>
+              <w:widowControl w:val="0"/>
+              <w:pBdr>
+                <w:top w:space="0" w:sz="0" w:val="nil"/>
+                <w:left w:space="0" w:sz="0" w:val="nil"/>
+                <w:bottom w:space="0" w:sz="0" w:val="nil"/>
+                <w:right w:space="0" w:sz="0" w:val="nil"/>
+                <w:between w:space="0" w:sz="0" w:val="nil"/>
+              </w:pBdr>
+              <w:shd w:fill="auto" w:val="clear"/>
+              <w:spacing w:after="0" w:before="0" w:line="240" w:lineRule="auto"/>
+              <w:ind w:left="0" w:right="0" w:firstLine="0"/>
+              <w:jc w:val="center"/>
+              <w:rPr>
+                <w:sz w:val="20"/>
+                <w:szCs w:val="20"/>
+              </w:rPr>
+            </w:pPr>
+            <w:r>
+              <w:rPr>
+                <w:sz w:val="20"/>
+                <w:szCs w:val="20"/>
+                <w:rtl w:val="0"/>
+              </w:rPr>
+              <w:t xml:space="preserve">2</w:t>
+            </w:r>
+          </w:p>
+        </w:tc>
+        <w:tc>
+          <w:tcPr>
+            <w:tcBorders>
+              <w:top w:color="bfbfbf" w:space="0" w:sz="4" w:val="single"/>
+            </w:tcBorders>
+            <w:shd w:fill="efefef" w:val="clear"/>
+          </w:tcPr>
+          <w:p>
+            <w:pPr>
+              <w:keepNext w:val="0"/>
+              <w:keepLines w:val="0"/>
+              <w:widowControl w:val="0"/>
+              <w:pBdr>
+                <w:top w:space="0" w:sz="0" w:val="nil"/>
+                <w:left w:space="0" w:sz="0" w:val="nil"/>
+                <w:bottom w:space="0" w:sz="0" w:val="nil"/>
+                <w:right w:space="0" w:sz="0" w:val="nil"/>
+                <w:between w:space="0" w:sz="0" w:val="nil"/>
+              </w:pBdr>
+              <w:shd w:fill="auto" w:val="clear"/>
+              <w:spacing w:after="0" w:before="0" w:line="240" w:lineRule="auto"/>
+              <w:ind w:left="0" w:right="0" w:firstLine="0"/>
+              <w:jc w:val="center"/>
+              <w:rPr/>
+            </w:pPr>
+            <w:r>
+              <w:rPr>
+                <w:rtl w:val="0"/>
+              </w:rPr>
+              <w:t xml:space="preserve">Yes</w:t>
+            </w:r>
+          </w:p>
+        </w:tc>
+        <w:tc>
+          <w:tcPr>
+            <w:tcBorders>
+              <w:top w:color="bfbfbf" w:space="0" w:sz="4" w:val="single"/>
+            </w:tcBorders>
+            <w:shd w:fill="efefef" w:val="clear"/>
+          </w:tcPr>
+          <w:p>
+            <w:pPr>
+              <w:keepNext w:val="0"/>
+              <w:keepLines w:val="0"/>
+              <w:widowControl w:val="0"/>
+              <w:pBdr>
+                <w:top w:space="0" w:sz="0" w:val="nil"/>
+                <w:left w:space="0" w:sz="0" w:val="nil"/>
+                <w:bottom w:space="0" w:sz="0" w:val="nil"/>
+                <w:right w:space="0" w:sz="0" w:val="nil"/>
+                <w:between w:space="0" w:sz="0" w:val="nil"/>
+              </w:pBdr>
+              <w:shd w:fill="auto" w:val="clear"/>
+              <w:spacing w:after="0" w:before="0" w:line="240" w:lineRule="auto"/>
+              <w:ind w:left="0" w:right="0" w:firstLine="0"/>
+              <w:jc w:val="left"/>
+              <w:rPr>
+                <w:i w:val="0"/>
+                <w:smallCaps w:val="0"/>
+                <w:strike w:val="0"/>
+                <w:color w:val="000000"/>
+                <w:sz w:val="22"/>
+                <w:szCs w:val="22"/>
+                <w:u w:val="none"/>
+                <w:shd w:fill="auto" w:val="clear"/>
+                <w:vertAlign w:val="baseline"/>
+              </w:rPr>
+            </w:pPr>
+            <w:r>
+              <w:rPr>
+                <w:rtl w:val="0"/>
+              </w:rPr>
+              <w:t xml:space="preserve">It turns out that the dialect spring security uses is incompatible with MySQL. So I had to create the tables manually.</w:t>
+            </w:r>
+            <w:r>
+              <w:rPr>
+                <w:rtl w:val="0"/>
+              </w:rPr>
+            </w:r>
+          </w:p>
+        </w:tc>
+      </w:tr>
+      <w:tr>
+        <w:trPr>
+          <w:trHeight w:val="414" w:hRule="atLeast"/>
+        </w:trPr>
+        <w:tc>
+          <w:tcPr>
+            <w:shd w:fill="e3e4e4" w:val="clear"/>
+          </w:tcPr>
+          <w:p>
+            <w:pPr>
+              <w:keepNext w:val="0"/>
+              <w:keepLines w:val="0"/>
+              <w:widowControl w:val="0"/>
+              <w:pBdr>
+                <w:top w:space="0" w:sz="0" w:val="nil"/>
+                <w:left w:space="0" w:sz="0" w:val="nil"/>
+                <w:bottom w:space="0" w:sz="0" w:val="nil"/>
+                <w:right w:space="0" w:sz="0" w:val="nil"/>
+                <w:between w:space="0" w:sz="0" w:val="nil"/>
+              </w:pBdr>
+              <w:shd w:fill="auto" w:val="clear"/>
+              <w:spacing w:after="0" w:before="0" w:line="276" w:lineRule="auto"/>
+              <w:ind w:left="0" w:right="0" w:firstLine="0"/>
+              <w:jc w:val="left"/>
+              <w:rPr>
+                <w:rFonts w:ascii="Times New Roman" w:cs="Times New Roman" w:eastAsia="Times New Roman" w:hAnsi="Times New Roman"/>
+                <w:b w:val="0"/>
+                <w:i w:val="0"/>
+                <w:smallCaps w:val="0"/>
+                <w:strike w:val="0"/>
+                <w:color w:val="000000"/>
+                <w:sz w:val="22"/>
+                <w:szCs w:val="22"/>
+                <w:u w:val="none"/>
+                <w:shd w:fill="auto" w:val="clear"/>
+                <w:vertAlign w:val="baseline"/>
+              </w:rPr>
+            </w:pPr>
+            <w:r>
+              <w:rPr>
+                <w:rtl w:val="0"/>
+              </w:rPr>
+            </w:r>
+          </w:p>
+        </w:tc>
+        <w:tc>
+          <w:tcPr>
+            <w:tcBorders>
+              <w:top w:color="bfbfbf" w:space="0" w:sz="4" w:val="single"/>
+            </w:tcBorders>
+            <w:shd w:fill="efefef" w:val="clear"/>
+          </w:tcPr>
+          <w:p>
+            <w:pPr>
+              <w:keepNext w:val="0"/>
+              <w:keepLines w:val="0"/>
+              <w:widowControl w:val="0"/>
+              <w:pBdr>
+                <w:top w:space="0" w:sz="0" w:val="nil"/>
+                <w:left w:space="0" w:sz="0" w:val="nil"/>
+                <w:bottom w:space="0" w:sz="0" w:val="nil"/>
+                <w:right w:space="0" w:sz="0" w:val="nil"/>
+                <w:between w:space="0" w:sz="0" w:val="nil"/>
+              </w:pBdr>
+              <w:shd w:fill="auto" w:val="clear"/>
+              <w:spacing w:after="0" w:before="54" w:line="240" w:lineRule="auto"/>
+              <w:ind w:left="28" w:right="33" w:firstLine="0"/>
+              <w:jc w:val="center"/>
+              <w:rPr>
+                <w:sz w:val="20"/>
+                <w:szCs w:val="20"/>
+              </w:rPr>
+            </w:pPr>
+            <w:r>
+              <w:rPr>
+                <w:sz w:val="20"/>
+                <w:szCs w:val="20"/>
+                <w:rtl w:val="0"/>
+              </w:rPr>
+              <w:t xml:space="preserve">Split the project into microservices</w:t>
+            </w:r>
+          </w:p>
+        </w:tc>
+        <w:tc>
+          <w:tcPr>
+            <w:tcBorders>
+              <w:top w:color="bfbfbf" w:space="0" w:sz="4" w:val="single"/>
+            </w:tcBorders>
+            <w:shd w:fill="efefef" w:val="clear"/>
+          </w:tcPr>
+          <w:p>
+            <w:pPr>
+              <w:keepNext w:val="0"/>
+              <w:keepLines w:val="0"/>
+              <w:widowControl w:val="0"/>
+              <w:pBdr>
+                <w:top w:space="0" w:sz="0" w:val="nil"/>
+                <w:left w:space="0" w:sz="0" w:val="nil"/>
+                <w:bottom w:space="0" w:sz="0" w:val="nil"/>
+                <w:right w:space="0" w:sz="0" w:val="nil"/>
+                <w:between w:space="0" w:sz="0" w:val="nil"/>
+              </w:pBdr>
+              <w:shd w:fill="auto" w:val="clear"/>
+              <w:spacing w:after="0" w:before="0" w:line="240" w:lineRule="auto"/>
+              <w:ind w:left="0" w:right="0" w:firstLine="0"/>
+              <w:jc w:val="center"/>
+              <w:rPr>
+                <w:sz w:val="20"/>
+                <w:szCs w:val="20"/>
+              </w:rPr>
+            </w:pPr>
+            <w:r>
+              <w:rPr>
+                <w:sz w:val="20"/>
+                <w:szCs w:val="20"/>
+                <w:rtl w:val="0"/>
+              </w:rPr>
+              <w:t xml:space="preserve">Atanas</w:t>
+            </w:r>
+          </w:p>
+        </w:tc>
+        <w:tc>
+          <w:tcPr>
+            <w:tcBorders>
+              <w:top w:color="bfbfbf" w:space="0" w:sz="4" w:val="single"/>
+            </w:tcBorders>
+            <w:shd w:fill="efefef" w:val="clear"/>
+          </w:tcPr>
+          <w:p>
+            <w:pPr>
+              <w:keepNext w:val="0"/>
+              <w:keepLines w:val="0"/>
+              <w:widowControl w:val="0"/>
+              <w:pBdr>
+                <w:top w:space="0" w:sz="0" w:val="nil"/>
+                <w:left w:space="0" w:sz="0" w:val="nil"/>
+                <w:bottom w:space="0" w:sz="0" w:val="nil"/>
+                <w:right w:space="0" w:sz="0" w:val="nil"/>
+                <w:between w:space="0" w:sz="0" w:val="nil"/>
+              </w:pBdr>
+              <w:shd w:fill="auto" w:val="clear"/>
+              <w:spacing w:after="0" w:before="0" w:line="240" w:lineRule="auto"/>
+              <w:ind w:left="0" w:right="0" w:firstLine="0"/>
+              <w:jc w:val="center"/>
+              <w:rPr>
+                <w:sz w:val="20"/>
+                <w:szCs w:val="20"/>
+              </w:rPr>
+            </w:pPr>
+            <w:r>
+              <w:rPr>
+                <w:sz w:val="20"/>
+                <w:szCs w:val="20"/>
+                <w:rtl w:val="0"/>
+              </w:rPr>
+              <w:t xml:space="preserve">1</w:t>
+            </w:r>
+          </w:p>
+        </w:tc>
+        <w:tc>
+          <w:tcPr>
+            <w:tcBorders>
+              <w:top w:color="bfbfbf" w:space="0" w:sz="4" w:val="single"/>
+            </w:tcBorders>
+            <w:shd w:fill="efefef" w:val="clear"/>
+          </w:tcPr>
+          <w:p>
+            <w:pPr>
+              <w:keepNext w:val="0"/>
+              <w:keepLines w:val="0"/>
+              <w:widowControl w:val="0"/>
+              <w:pBdr>
+                <w:top w:space="0" w:sz="0" w:val="nil"/>
+                <w:left w:space="0" w:sz="0" w:val="nil"/>
+                <w:bottom w:space="0" w:sz="0" w:val="nil"/>
+                <w:right w:space="0" w:sz="0" w:val="nil"/>
+                <w:between w:space="0" w:sz="0" w:val="nil"/>
+              </w:pBdr>
+              <w:shd w:fill="auto" w:val="clear"/>
+              <w:spacing w:after="0" w:before="0" w:line="240" w:lineRule="auto"/>
+              <w:ind w:left="0" w:right="0" w:firstLine="0"/>
+              <w:jc w:val="center"/>
+              <w:rPr>
+                <w:sz w:val="20"/>
+                <w:szCs w:val="20"/>
+              </w:rPr>
+            </w:pPr>
+            <w:r>
+              <w:rPr>
+                <w:sz w:val="20"/>
+                <w:szCs w:val="20"/>
+                <w:rtl w:val="0"/>
+              </w:rPr>
+              <w:t xml:space="preserve">1.5+</w:t>
+            </w:r>
+          </w:p>
+        </w:tc>
+        <w:tc>
+          <w:tcPr>
+            <w:tcBorders>
+              <w:top w:color="bfbfbf" w:space="0" w:sz="4" w:val="single"/>
+            </w:tcBorders>
+            <w:shd w:fill="efefef" w:val="clear"/>
+          </w:tcPr>
+          <w:p>
+            <w:pPr>
+              <w:keepNext w:val="0"/>
+              <w:keepLines w:val="0"/>
+              <w:widowControl w:val="0"/>
+              <w:pBdr>
+                <w:top w:space="0" w:sz="0" w:val="nil"/>
+                <w:left w:space="0" w:sz="0" w:val="nil"/>
+                <w:bottom w:space="0" w:sz="0" w:val="nil"/>
+                <w:right w:space="0" w:sz="0" w:val="nil"/>
+                <w:between w:space="0" w:sz="0" w:val="nil"/>
+              </w:pBdr>
+              <w:shd w:fill="auto" w:val="clear"/>
+              <w:spacing w:after="0" w:before="0" w:line="240" w:lineRule="auto"/>
+              <w:ind w:left="0" w:right="0" w:firstLine="0"/>
+              <w:jc w:val="center"/>
+              <w:rPr/>
+            </w:pPr>
+            <w:r>
+              <w:rPr>
+                <w:rtl w:val="0"/>
+              </w:rPr>
+              <w:t xml:space="preserve">Not yet</w:t>
+            </w:r>
+          </w:p>
+        </w:tc>
+        <w:tc>
+          <w:tcPr>
+            <w:tcBorders>
+              <w:top w:color="bfbfbf" w:space="0" w:sz="4" w:val="single"/>
+            </w:tcBorders>
+            <w:shd w:fill="efefef" w:val="clear"/>
+          </w:tcPr>
+          <w:p>
+            <w:pPr>
+              <w:keepNext w:val="0"/>
+              <w:keepLines w:val="0"/>
+              <w:widowControl w:val="0"/>
+              <w:pBdr>
+                <w:top w:space="0" w:sz="0" w:val="nil"/>
+                <w:left w:space="0" w:sz="0" w:val="nil"/>
+                <w:bottom w:space="0" w:sz="0" w:val="nil"/>
+                <w:right w:space="0" w:sz="0" w:val="nil"/>
+                <w:between w:space="0" w:sz="0" w:val="nil"/>
+              </w:pBdr>
+              <w:shd w:fill="auto" w:val="clear"/>
+              <w:spacing w:after="0" w:before="0" w:line="240" w:lineRule="auto"/>
+              <w:ind w:left="0" w:right="0" w:firstLine="0"/>
+              <w:jc w:val="left"/>
+              <w:rPr/>
+            </w:pPr>
+            <w:r>
+              <w:rPr>
+                <w:rtl w:val="0"/>
+              </w:rPr>
+              <w:t xml:space="preserve">It turned out that splitting the project into many microservices would be quite hard, so I could not finish it fully this week.</w:t>
             </w:r>
           </w:p>
         </w:tc>
@@ -2214,7 +2757,7 @@
                 <w:szCs w:val="20"/>
                 <w:rtl w:val="0"/>
               </w:rPr>
-              <w:t xml:space="preserve">1</w:t>
+              <w:t xml:space="preserve">1.5</w:t>
             </w:r>
             <w:r>
               <w:rPr>
@@ -2306,6 +2849,14 @@
                 <w:vertAlign w:val="baseline"/>
               </w:rPr>
             </w:pPr>
+            <w:r>
+              <w:rPr>
+                <w:sz w:val="20"/>
+                <w:szCs w:val="20"/>
+                <w:rtl w:val="0"/>
+              </w:rPr>
+              <w:t xml:space="preserve">We have met and discussed the way our database tables should look like and what attributes they should include in order to make sure that we have everything established before we start implementing things.</w:t>
+            </w:r>
             <w:r>
               <w:rPr>
                 <w:rtl w:val="0"/>
@@ -2571,6 +3122,14 @@
             </w:pPr>
             <w:r>
               <w:rPr>
+                <w:sz w:val="20"/>
+                <w:szCs w:val="20"/>
+                <w:rtl w:val="0"/>
+              </w:rPr>
+              <w:t xml:space="preserve">Create the classes and an outline of all the methods and attributes that we will need in order to have an overview of the direction our application will go and also make sure we are all on the same page with the requirements. </w:t>
+            </w:r>
+            <w:r>
+              <w:rPr>
                 <w:rtl w:val="0"/>
               </w:rPr>
             </w:r>
@@ -2880,19 +3439,27 @@
               <w:shd w:fill="auto" w:val="clear"/>
               <w:spacing w:after="0" w:before="0" w:line="240" w:lineRule="auto"/>
               <w:ind w:left="0" w:right="0" w:firstLine="0"/>
-              <w:jc w:val="center"/>
-              <w:rPr>
-                <w:i w:val="0"/>
-                <w:smallCaps w:val="0"/>
-                <w:strike w:val="0"/>
-                <w:color w:val="000000"/>
-                <w:sz w:val="20"/>
-                <w:szCs w:val="20"/>
-                <w:u w:val="none"/>
-                <w:shd w:fill="auto" w:val="clear"/>
-                <w:vertAlign w:val="baseline"/>
-              </w:rPr>
-            </w:pPr>
+              <w:jc w:val="left"/>
+              <w:rPr>
+                <w:i w:val="0"/>
+                <w:smallCaps w:val="0"/>
+                <w:strike w:val="0"/>
+                <w:color w:val="000000"/>
+                <w:sz w:val="20"/>
+                <w:szCs w:val="20"/>
+                <w:u w:val="none"/>
+                <w:shd w:fill="auto" w:val="clear"/>
+                <w:vertAlign w:val="baseline"/>
+              </w:rPr>
+            </w:pPr>
+            <w:r>
+              <w:rPr>
+                <w:sz w:val="20"/>
+                <w:szCs w:val="20"/>
+                <w:rtl w:val="0"/>
+              </w:rPr>
+              <w:t xml:space="preserve">During this week I started working on creating the repositories and entities for the Transactions microservice. I communicated with my partner, who is working with me on this microservice and we made a decision how to split the work optimally and we set up some standards for how the microservice will operate. </w:t>
+            </w:r>
             <w:r>
               <w:rPr>
                 <w:rtl w:val="0"/>
@@ -3650,12 +4217,9 @@
         </w:tabs>
         <w:spacing w:line="228" w:lineRule="auto"/>
         <w:ind w:left="120" w:right="12613" w:firstLine="0"/>
-        <w:rPr/>
-        <w:sectPr>
-          <w:pgSz w:h="11900" w:w="16840" w:orient="landscape"/>
-          <w:pgMar w:bottom="280" w:top="1060" w:left="1020" w:right="1280" w:header="360" w:footer="360"/>
-          <w:pgNumType w:start="1"/>
-        </w:sectPr>
+        <w:rPr>
+          <w:u w:val="single"/>
+        </w:rPr>
       </w:pPr>
       <w:r>
         <w:rPr>
@@ -3670,6 +4234,40 @@
         </w:rPr>
         <w:t xml:space="preserve"> </w:t>
       </w:r>
+    </w:p>
+    <w:p>
+      <w:pPr>
+        <w:tabs>
+          <w:tab w:val="left" w:pos="15030"/>
+        </w:tabs>
+        <w:spacing w:line="228" w:lineRule="auto"/>
+        <w:ind w:left="120" w:right="12613" w:firstLine="0"/>
+        <w:rPr>
+          <w:u w:val="single"/>
+        </w:rPr>
+      </w:pPr>
+      <w:r>
+        <w:rPr>
+          <w:rtl w:val="0"/>
+        </w:rPr>
+      </w:r>
+    </w:p>
+    <w:p>
+      <w:pPr>
+        <w:tabs>
+          <w:tab w:val="left" w:pos="15030"/>
+        </w:tabs>
+        <w:spacing w:line="228" w:lineRule="auto"/>
+        <w:ind w:left="120" w:right="12613" w:firstLine="0"/>
+        <w:rPr>
+          <w:u w:val="single"/>
+        </w:rPr>
+        <w:sectPr>
+          <w:pgSz w:h="11900" w:w="16840" w:orient="landscape"/>
+          <w:pgMar w:bottom="280" w:top="1060" w:left="1020" w:right="1280" w:header="360" w:footer="360"/>
+          <w:pgNumType w:start="1"/>
+        </w:sectPr>
+      </w:pPr>
       <w:r>
         <w:rPr>
           <w:rtl w:val="0"/>
@@ -3751,19 +4349,7 @@
         <w:spacing w:before="227" w:lineRule="auto"/>
         <w:ind w:left="120" w:right="0" w:firstLine="0"/>
         <w:jc w:val="left"/>
-        <w:rPr>
-          <w:rFonts w:ascii="Arial" w:cs="Arial" w:eastAsia="Arial" w:hAnsi="Arial"/>
-          <w:b w:val="0"/>
-          <w:i w:val="0"/>
-          <w:smallCaps w:val="0"/>
-          <w:strike w:val="0"/>
-          <w:color w:val="000000"/>
-          <w:sz w:val="26"/>
-          <w:szCs w:val="26"/>
-          <w:u w:val="none"/>
-          <w:shd w:fill="auto" w:val="clear"/>
-          <w:vertAlign w:val="baseline"/>
-        </w:rPr>
+        <w:rPr/>
       </w:pPr>
       <w:r>
         <w:rPr>
@@ -3778,6 +4364,168 @@
           <w:rtl w:val="0"/>
         </w:rPr>
         <w:t xml:space="preserve">We took another look at the tables in the database schema and decided on how to properly structure our database</w:t>
+      </w:r>
+    </w:p>
+    <w:p>
+      <w:pPr>
+        <w:spacing w:before="255" w:line="361" w:lineRule="auto"/>
+        <w:ind w:left="120" w:firstLine="0"/>
+        <w:rPr>
+          <w:b w:val="1"/>
+          <w:sz w:val="32"/>
+          <w:szCs w:val="32"/>
+        </w:rPr>
+      </w:pPr>
+      <w:r>
+        <w:rPr>
+          <w:b w:val="1"/>
+          <w:sz w:val="32"/>
+          <w:szCs w:val="32"/>
+          <w:rtl w:val="0"/>
+        </w:rPr>
+        <w:t xml:space="preserve">Problem 2</w:t>
+      </w:r>
+    </w:p>
+    <w:p>
+      <w:pPr>
+        <w:spacing w:line="246" w:lineRule="auto"/>
+        <w:ind w:left="120" w:firstLine="0"/>
+        <w:rPr/>
+      </w:pPr>
+      <w:r>
+        <w:rPr>
+          <w:rtl w:val="0"/>
+        </w:rPr>
+        <w:t xml:space="preserve">Description: We had problems with the understanding of how to separate the database in 3 separate instances in order to achieve the microservice architecture. </w:t>
+      </w:r>
+    </w:p>
+    <w:p>
+      <w:pPr>
+        <w:spacing w:before="227" w:lineRule="auto"/>
+        <w:ind w:left="120" w:firstLine="0"/>
+        <w:rPr/>
+      </w:pPr>
+      <w:r>
+        <w:rPr>
+          <w:rtl w:val="0"/>
+        </w:rPr>
+        <w:t xml:space="preserve">Reaction: We spend a lot of time talking with each other which really helped us explain the concept. We set a standard and now everybody understands what is the purpose of the microservice they will work on and how it should operate.</w:t>
+      </w:r>
+    </w:p>
+    <w:p>
+      <w:pPr>
+        <w:spacing w:before="227" w:lineRule="auto"/>
+        <w:ind w:left="120" w:firstLine="0"/>
+        <w:rPr/>
+      </w:pPr>
+      <w:r>
+        <w:rPr>
+          <w:rtl w:val="0"/>
+        </w:rPr>
+      </w:r>
+    </w:p>
+    <w:p>
+      <w:pPr>
+        <w:spacing w:before="255" w:line="361" w:lineRule="auto"/>
+        <w:ind w:left="120" w:firstLine="0"/>
+        <w:rPr>
+          <w:b w:val="1"/>
+          <w:sz w:val="32"/>
+          <w:szCs w:val="32"/>
+        </w:rPr>
+      </w:pPr>
+      <w:r>
+        <w:rPr>
+          <w:b w:val="1"/>
+          <w:sz w:val="32"/>
+          <w:szCs w:val="32"/>
+          <w:rtl w:val="0"/>
+        </w:rPr>
+        <w:t xml:space="preserve">Problem 3</w:t>
+      </w:r>
+    </w:p>
+    <w:p>
+      <w:pPr>
+        <w:spacing w:before="227" w:lineRule="auto"/>
+        <w:ind w:left="120" w:firstLine="0"/>
+        <w:rPr/>
+      </w:pPr>
+      <w:r>
+        <w:rPr>
+          <w:rtl w:val="0"/>
+        </w:rPr>
+        <w:t xml:space="preserve">Description: It was difficult to split the project into multiple microservices. We had not worked with Spring microservices before, so we did not know what to add to our build.gradle files to make the microservices compile.</w:t>
+      </w:r>
+    </w:p>
+    <w:p>
+      <w:pPr>
+        <w:spacing w:before="227" w:lineRule="auto"/>
+        <w:ind w:left="120" w:firstLine="0"/>
+        <w:rPr/>
+      </w:pPr>
+      <w:r>
+        <w:rPr>
+          <w:rtl w:val="0"/>
+        </w:rPr>
+        <w:t xml:space="preserve">Reaction: I spend a lot of time researching by reading gradle and spring documents. This took way more time than expected.</w:t>
+      </w:r>
+    </w:p>
+    <w:p>
+      <w:pPr>
+        <w:spacing w:before="227" w:lineRule="auto"/>
+        <w:ind w:left="120" w:firstLine="0"/>
+        <w:rPr/>
+      </w:pPr>
+      <w:r>
+        <w:rPr>
+          <w:rtl w:val="0"/>
+        </w:rPr>
+      </w:r>
+    </w:p>
+    <w:p>
+      <w:pPr>
+        <w:spacing w:before="255" w:line="361" w:lineRule="auto"/>
+        <w:ind w:left="120" w:firstLine="0"/>
+        <w:rPr>
+          <w:b w:val="1"/>
+          <w:sz w:val="32"/>
+          <w:szCs w:val="32"/>
+        </w:rPr>
+      </w:pPr>
+      <w:r>
+        <w:rPr>
+          <w:b w:val="1"/>
+          <w:sz w:val="32"/>
+          <w:szCs w:val="32"/>
+          <w:rtl w:val="0"/>
+        </w:rPr>
+        <w:t xml:space="preserve">Problem 4</w:t>
+      </w:r>
+    </w:p>
+    <w:p>
+      <w:pPr>
+        <w:spacing w:before="227" w:lineRule="auto"/>
+        <w:ind w:left="120" w:firstLine="0"/>
+        <w:rPr/>
+      </w:pPr>
+      <w:r>
+        <w:rPr>
+          <w:rtl w:val="0"/>
+        </w:rPr>
+        <w:t xml:space="preserve">Description: We had problems with gitlab, because the pipeline was failing because we have reached some maximum number of commits.</w:t>
+      </w:r>
+    </w:p>
+    <w:p>
+      <w:pPr>
+        <w:spacing w:before="227" w:lineRule="auto"/>
+        <w:ind w:left="120" w:firstLine="0"/>
+        <w:rPr/>
+      </w:pPr>
+      <w:r>
+        <w:rPr>
+          <w:rtl w:val="0"/>
+        </w:rPr>
+        <w:t xml:space="preserve">Reaction: We talked about it as a group, and then to our TA, and decided to downgrade the java version of the project to 11, because it did not have these problems.</w:t>
       </w:r>
       <w:r>
         <w:rPr>
@@ -3846,7 +4594,7 @@
         <w:rPr>
           <w:rtl w:val="0"/>
         </w:rPr>
-        <w:t xml:space="preserve">Work on creating the necessary Entities, Repositories and Controllers. Furthermore, work on creating a working way for a user to register and  authenticate.</w:t>
+        <w:t xml:space="preserve">Work on creating the necessary Entities, Repositories and Controllers. Furthermore, work on creating a working way for a user to register and  authenticate. Create separate microservices.</w:t>
       </w:r>
       <w:r>
         <w:rPr>
@@ -4686,7 +5434,7 @@
 
 <file path=customXML/item1.xml><?xml version="1.0" encoding="utf-8"?>
 <go:gDocsCustomXmlDataStorage xmlns:go="http://customooxmlschemas.google.com/" xmlns:r="http://schemas.openxmlformats.org/officeDocument/2006/relationships">
-  <go:docsCustomData xmlns:go="http://customooxmlschemas.google.com/" roundtripDataSignature="AMtx7mhAvXHuptMlB0WF7xgKQo4hDt9ltw==">AMUW2mW675Vn3UJcGBJt/xXeUnFo2EPtMqVYdYRN2DdqZEvwDqUsCuLQIEJ5gDrR15HzUJJoAbKt9amb2wr5PrEbp+neCdo41tP6dMMHy1Oi7pGAWEmQ5V0=</go:docsCustomData>
+  <go:docsCustomData xmlns:go="http://customooxmlschemas.google.com/" roundtripDataSignature="AMtx7mhAvXHuptMlB0WF7xgKQo4hDt9ltw==">AMUW2mWSoF8eHjBkcSfbxNU6UsoWjrO6+BX1hz051MB5ySZ2V0CNkQ056D7J338WM/77jsDsQa3SfaQ/UVhmSpZdvJ2f8RqoPg3+wc4C1gsLoxHPn7ZU1mE=</go:docsCustomData>
 </go:gDocsCustomXmlDataStorage>
 </file>
 

</xml_diff>